<commit_message>
LoginWithVuex views and router
</commit_message>
<xml_diff>
--- a/LoginWithVuex/Umsetzung.docx
+++ b/LoginWithVuex/Umsetzung.docx
@@ -26,11 +26,48 @@
     </w:p>
     <w:p/>
     <w:p>
-      <w:proofErr w:type="spellStart"/>
-      <w:r>
+      <w:pPr>
+        <w:rPr>
+          <w:b/>
+          <w:bCs/>
+        </w:rPr>
+      </w:pPr>
+      <w:proofErr w:type="spellStart"/>
+      <w:r>
+        <w:rPr>
+          <w:b/>
+          <w:bCs/>
+        </w:rPr>
         <w:t>LoginWithVuex</w:t>
       </w:r>
       <w:proofErr w:type="spellEnd"/>
+    </w:p>
+    <w:p/>
+    <w:p>
+      <w:pPr>
+        <w:shd w:val="clear" w:color="auto" w:fill="FFFFFF"/>
+        <w:spacing w:before="100" w:beforeAutospacing="1" w:after="100" w:afterAutospacing="1" w:line="240" w:lineRule="auto"/>
+        <w:outlineLvl w:val="1"/>
+        <w:rPr>
+          <w:rFonts w:ascii="var(--specialfont)" w:eastAsia="Times New Roman" w:hAnsi="var(--specialfont)" w:cs="Times New Roman"/>
+          <w:b/>
+          <w:bCs/>
+          <w:sz w:val="45"/>
+          <w:szCs w:val="45"/>
+          <w:lang w:eastAsia="de-DE"/>
+        </w:rPr>
+      </w:pPr>
+      <w:r>
+        <w:rPr>
+          <w:rFonts w:ascii="var(--specialfont)" w:eastAsia="Times New Roman" w:hAnsi="var(--specialfont)" w:cs="Times New Roman"/>
+          <w:b/>
+          <w:bCs/>
+          <w:sz w:val="45"/>
+          <w:szCs w:val="45"/>
+          <w:lang w:eastAsia="de-DE"/>
+        </w:rPr>
+        <w:t>Vue CLI installieren und Vue App initialisieren</w:t>
+      </w:r>
     </w:p>
     <w:p/>
     <w:p>
@@ -218,6 +255,7 @@
     </w:p>
     <w:p>
       <w:r>
+        <w:lastRenderedPageBreak/>
         <w:drawing>
           <wp:inline distT="0" distB="0" distL="0" distR="0" wp14:anchorId="652558D6" wp14:editId="34DE7475">
             <wp:extent cx="5096586" cy="1676634"/>
@@ -257,7 +295,6 @@
     </w:p>
     <w:p>
       <w:r>
-        <w:lastRenderedPageBreak/>
         <w:drawing>
           <wp:inline distT="0" distB="0" distL="0" distR="0" wp14:anchorId="7D69FADE" wp14:editId="1A1EB1B7">
             <wp:extent cx="4372585" cy="1705213"/>
@@ -336,6 +373,7 @@
     </w:p>
     <w:p>
       <w:r>
+        <w:lastRenderedPageBreak/>
         <w:drawing>
           <wp:inline distT="0" distB="0" distL="0" distR="0" wp14:anchorId="26EC5215" wp14:editId="05D91287">
             <wp:extent cx="5582429" cy="3467584"/>
@@ -374,6 +412,26 @@
       </w:r>
     </w:p>
     <w:p>
+      <w:pPr>
+        <w:pStyle w:val="berschrift2"/>
+        <w:shd w:val="clear" w:color="auto" w:fill="FFFFFF"/>
+        <w:rPr>
+          <w:rFonts w:ascii="var(--specialfont)" w:hAnsi="var(--specialfont)"/>
+          <w:sz w:val="45"/>
+          <w:szCs w:val="45"/>
+        </w:rPr>
+      </w:pPr>
+      <w:r>
+        <w:rPr>
+          <w:rFonts w:ascii="var(--specialfont)" w:hAnsi="var(--specialfont)"/>
+          <w:sz w:val="45"/>
+          <w:szCs w:val="45"/>
+        </w:rPr>
+        <w:t>Abhängigkeiten installieren</w:t>
+      </w:r>
+    </w:p>
+    <w:p/>
+    <w:p>
       <w:proofErr w:type="spellStart"/>
       <w:r>
         <w:rPr>
@@ -454,6 +512,1137 @@
       <w:proofErr w:type="spellEnd"/>
     </w:p>
     <w:p/>
+    <w:p/>
+    <w:p>
+      <w:pPr>
+        <w:pStyle w:val="berschrift2"/>
+        <w:shd w:val="clear" w:color="auto" w:fill="FFFFFF"/>
+        <w:rPr>
+          <w:rFonts w:ascii="var(--specialfont)" w:hAnsi="var(--specialfont)"/>
+          <w:sz w:val="45"/>
+          <w:szCs w:val="45"/>
+        </w:rPr>
+      </w:pPr>
+      <w:r>
+        <w:rPr>
+          <w:rFonts w:ascii="var(--specialfont)" w:hAnsi="var(--specialfont)"/>
+          <w:sz w:val="45"/>
+          <w:szCs w:val="45"/>
+        </w:rPr>
+        <w:t>Views erstellen</w:t>
+      </w:r>
+    </w:p>
+    <w:p/>
+    <w:p>
+      <w:r>
+        <w:drawing>
+          <wp:inline distT="0" distB="0" distL="0" distR="0" wp14:anchorId="27CA9EC5" wp14:editId="6DCBA62A">
+            <wp:extent cx="5760720" cy="1147445"/>
+            <wp:effectExtent l="0" t="0" r="0" b="0"/>
+            <wp:docPr id="8" name="Grafik 8"/>
+            <wp:cNvGraphicFramePr>
+              <a:graphicFrameLocks xmlns:a="http://schemas.openxmlformats.org/drawingml/2006/main" noChangeAspect="1"/>
+            </wp:cNvGraphicFramePr>
+            <a:graphic xmlns:a="http://schemas.openxmlformats.org/drawingml/2006/main">
+              <a:graphicData uri="http://schemas.openxmlformats.org/drawingml/2006/picture">
+                <pic:pic xmlns:pic="http://schemas.openxmlformats.org/drawingml/2006/picture">
+                  <pic:nvPicPr>
+                    <pic:cNvPr id="1" name=""/>
+                    <pic:cNvPicPr/>
+                  </pic:nvPicPr>
+                  <pic:blipFill>
+                    <a:blip r:embed="rId12"/>
+                    <a:stretch>
+                      <a:fillRect/>
+                    </a:stretch>
+                  </pic:blipFill>
+                  <pic:spPr>
+                    <a:xfrm>
+                      <a:off x="0" y="0"/>
+                      <a:ext cx="5760720" cy="1147445"/>
+                    </a:xfrm>
+                    <a:prstGeom prst="rect">
+                      <a:avLst/>
+                    </a:prstGeom>
+                  </pic:spPr>
+                </pic:pic>
+              </a:graphicData>
+            </a:graphic>
+          </wp:inline>
+        </w:drawing>
+      </w:r>
+    </w:p>
+    <w:p>
+      <w:r>
+        <w:drawing>
+          <wp:inline distT="0" distB="0" distL="0" distR="0" wp14:anchorId="1FDA2986" wp14:editId="45C67310">
+            <wp:extent cx="5191850" cy="1133633"/>
+            <wp:effectExtent l="0" t="0" r="8890" b="9525"/>
+            <wp:docPr id="9" name="Grafik 9"/>
+            <wp:cNvGraphicFramePr>
+              <a:graphicFrameLocks xmlns:a="http://schemas.openxmlformats.org/drawingml/2006/main" noChangeAspect="1"/>
+            </wp:cNvGraphicFramePr>
+            <a:graphic xmlns:a="http://schemas.openxmlformats.org/drawingml/2006/main">
+              <a:graphicData uri="http://schemas.openxmlformats.org/drawingml/2006/picture">
+                <pic:pic xmlns:pic="http://schemas.openxmlformats.org/drawingml/2006/picture">
+                  <pic:nvPicPr>
+                    <pic:cNvPr id="1" name=""/>
+                    <pic:cNvPicPr/>
+                  </pic:nvPicPr>
+                  <pic:blipFill>
+                    <a:blip r:embed="rId13"/>
+                    <a:stretch>
+                      <a:fillRect/>
+                    </a:stretch>
+                  </pic:blipFill>
+                  <pic:spPr>
+                    <a:xfrm>
+                      <a:off x="0" y="0"/>
+                      <a:ext cx="5191850" cy="1133633"/>
+                    </a:xfrm>
+                    <a:prstGeom prst="rect">
+                      <a:avLst/>
+                    </a:prstGeom>
+                  </pic:spPr>
+                </pic:pic>
+              </a:graphicData>
+            </a:graphic>
+          </wp:inline>
+        </w:drawing>
+      </w:r>
+    </w:p>
+    <w:p>
+      <w:r>
+        <w:lastRenderedPageBreak/>
+        <w:drawing>
+          <wp:inline distT="0" distB="0" distL="0" distR="0" wp14:anchorId="062B71B4" wp14:editId="572D0B5E">
+            <wp:extent cx="5760720" cy="3637915"/>
+            <wp:effectExtent l="0" t="0" r="0" b="635"/>
+            <wp:docPr id="10" name="Grafik 10"/>
+            <wp:cNvGraphicFramePr>
+              <a:graphicFrameLocks xmlns:a="http://schemas.openxmlformats.org/drawingml/2006/main" noChangeAspect="1"/>
+            </wp:cNvGraphicFramePr>
+            <a:graphic xmlns:a="http://schemas.openxmlformats.org/drawingml/2006/main">
+              <a:graphicData uri="http://schemas.openxmlformats.org/drawingml/2006/picture">
+                <pic:pic xmlns:pic="http://schemas.openxmlformats.org/drawingml/2006/picture">
+                  <pic:nvPicPr>
+                    <pic:cNvPr id="1" name=""/>
+                    <pic:cNvPicPr/>
+                  </pic:nvPicPr>
+                  <pic:blipFill>
+                    <a:blip r:embed="rId14"/>
+                    <a:stretch>
+                      <a:fillRect/>
+                    </a:stretch>
+                  </pic:blipFill>
+                  <pic:spPr>
+                    <a:xfrm>
+                      <a:off x="0" y="0"/>
+                      <a:ext cx="5760720" cy="3637915"/>
+                    </a:xfrm>
+                    <a:prstGeom prst="rect">
+                      <a:avLst/>
+                    </a:prstGeom>
+                  </pic:spPr>
+                </pic:pic>
+              </a:graphicData>
+            </a:graphic>
+          </wp:inline>
+        </w:drawing>
+      </w:r>
+    </w:p>
+    <w:p>
+      <w:r>
+        <w:drawing>
+          <wp:inline distT="0" distB="0" distL="0" distR="0" wp14:anchorId="742A1F25" wp14:editId="13A12049">
+            <wp:extent cx="4134427" cy="2276793"/>
+            <wp:effectExtent l="0" t="0" r="0" b="9525"/>
+            <wp:docPr id="11" name="Grafik 11"/>
+            <wp:cNvGraphicFramePr>
+              <a:graphicFrameLocks xmlns:a="http://schemas.openxmlformats.org/drawingml/2006/main" noChangeAspect="1"/>
+            </wp:cNvGraphicFramePr>
+            <a:graphic xmlns:a="http://schemas.openxmlformats.org/drawingml/2006/main">
+              <a:graphicData uri="http://schemas.openxmlformats.org/drawingml/2006/picture">
+                <pic:pic xmlns:pic="http://schemas.openxmlformats.org/drawingml/2006/picture">
+                  <pic:nvPicPr>
+                    <pic:cNvPr id="1" name=""/>
+                    <pic:cNvPicPr/>
+                  </pic:nvPicPr>
+                  <pic:blipFill>
+                    <a:blip r:embed="rId15"/>
+                    <a:stretch>
+                      <a:fillRect/>
+                    </a:stretch>
+                  </pic:blipFill>
+                  <pic:spPr>
+                    <a:xfrm>
+                      <a:off x="0" y="0"/>
+                      <a:ext cx="4134427" cy="2276793"/>
+                    </a:xfrm>
+                    <a:prstGeom prst="rect">
+                      <a:avLst/>
+                    </a:prstGeom>
+                  </pic:spPr>
+                </pic:pic>
+              </a:graphicData>
+            </a:graphic>
+          </wp:inline>
+        </w:drawing>
+      </w:r>
+    </w:p>
+    <w:p>
+      <w:pPr>
+        <w:pStyle w:val="berschrift2"/>
+        <w:shd w:val="clear" w:color="auto" w:fill="FFFFFF"/>
+        <w:rPr>
+          <w:rFonts w:ascii="var(--specialfont)" w:hAnsi="var(--specialfont)"/>
+          <w:sz w:val="45"/>
+          <w:szCs w:val="45"/>
+        </w:rPr>
+      </w:pPr>
+      <w:r>
+        <w:rPr>
+          <w:rFonts w:ascii="var(--specialfont)" w:hAnsi="var(--specialfont)"/>
+          <w:sz w:val="45"/>
+          <w:szCs w:val="45"/>
+        </w:rPr>
+        <w:t>Routen erstellen</w:t>
+      </w:r>
+    </w:p>
+    <w:p/>
+    <w:p>
+      <w:r>
+        <w:t>C:\Temp\VueNew\LoginWithVuex\loginwithvuex\src\router\index.js</w:t>
+      </w:r>
+    </w:p>
+    <w:p/>
+    <w:p>
+      <w:pPr>
+        <w:shd w:val="clear" w:color="auto" w:fill="FFFFFF"/>
+        <w:spacing w:after="0" w:line="360" w:lineRule="atLeast"/>
+        <w:rPr>
+          <w:rFonts w:ascii="Courier New" w:eastAsia="Times New Roman" w:hAnsi="Courier New" w:cs="Courier New"/>
+          <w:color w:val="AAAAAA"/>
+          <w:sz w:val="18"/>
+          <w:szCs w:val="18"/>
+          <w:lang w:eastAsia="de-DE"/>
+        </w:rPr>
+      </w:pPr>
+      <w:proofErr w:type="spellStart"/>
+      <w:r>
+        <w:rPr>
+          <w:rFonts w:ascii="inherit" w:eastAsia="Times New Roman" w:hAnsi="inherit" w:cs="Courier New"/>
+          <w:b/>
+          <w:bCs/>
+          <w:color w:val="286491"/>
+          <w:sz w:val="20"/>
+          <w:szCs w:val="20"/>
+          <w:lang w:eastAsia="de-DE"/>
+        </w:rPr>
+        <w:t>import</w:t>
+      </w:r>
+      <w:proofErr w:type="spellEnd"/>
+      <w:r>
+        <w:rPr>
+          <w:rFonts w:ascii="inherit" w:eastAsia="Times New Roman" w:hAnsi="inherit" w:cs="Courier New"/>
+          <w:color w:val="2F3235"/>
+          <w:sz w:val="20"/>
+          <w:szCs w:val="20"/>
+          <w:lang w:eastAsia="de-DE"/>
+        </w:rPr>
+        <w:t xml:space="preserve"> </w:t>
+      </w:r>
+      <w:proofErr w:type="spellStart"/>
+      <w:r>
+        <w:rPr>
+          <w:rFonts w:ascii="inherit" w:eastAsia="Times New Roman" w:hAnsi="inherit" w:cs="Courier New"/>
+          <w:color w:val="2F3235"/>
+          <w:sz w:val="20"/>
+          <w:szCs w:val="20"/>
+          <w:lang w:eastAsia="de-DE"/>
+        </w:rPr>
+        <w:t>SignUp</w:t>
+      </w:r>
+      <w:proofErr w:type="spellEnd"/>
+      <w:r>
+        <w:rPr>
+          <w:rFonts w:ascii="inherit" w:eastAsia="Times New Roman" w:hAnsi="inherit" w:cs="Courier New"/>
+          <w:color w:val="2F3235"/>
+          <w:sz w:val="20"/>
+          <w:szCs w:val="20"/>
+          <w:lang w:eastAsia="de-DE"/>
+        </w:rPr>
+        <w:t xml:space="preserve"> </w:t>
+      </w:r>
+      <w:proofErr w:type="spellStart"/>
+      <w:r>
+        <w:rPr>
+          <w:rFonts w:ascii="inherit" w:eastAsia="Times New Roman" w:hAnsi="inherit" w:cs="Courier New"/>
+          <w:color w:val="2F3235"/>
+          <w:sz w:val="20"/>
+          <w:szCs w:val="20"/>
+          <w:lang w:eastAsia="de-DE"/>
+        </w:rPr>
+        <w:t>from</w:t>
+      </w:r>
+      <w:proofErr w:type="spellEnd"/>
+      <w:r>
+        <w:rPr>
+          <w:rFonts w:ascii="inherit" w:eastAsia="Times New Roman" w:hAnsi="inherit" w:cs="Courier New"/>
+          <w:color w:val="2F3235"/>
+          <w:sz w:val="20"/>
+          <w:szCs w:val="20"/>
+          <w:lang w:eastAsia="de-DE"/>
+        </w:rPr>
+        <w:t xml:space="preserve"> </w:t>
+      </w:r>
+      <w:r>
+        <w:rPr>
+          <w:rFonts w:ascii="inherit" w:eastAsia="Times New Roman" w:hAnsi="inherit" w:cs="Courier New"/>
+          <w:color w:val="DD1144"/>
+          <w:sz w:val="20"/>
+          <w:szCs w:val="20"/>
+          <w:lang w:eastAsia="de-DE"/>
+        </w:rPr>
+        <w:t>"./</w:t>
+      </w:r>
+      <w:proofErr w:type="spellStart"/>
+      <w:r>
+        <w:rPr>
+          <w:rFonts w:ascii="inherit" w:eastAsia="Times New Roman" w:hAnsi="inherit" w:cs="Courier New"/>
+          <w:color w:val="DD1144"/>
+          <w:sz w:val="20"/>
+          <w:szCs w:val="20"/>
+          <w:lang w:eastAsia="de-DE"/>
+        </w:rPr>
+        <w:t>views</w:t>
+      </w:r>
+      <w:proofErr w:type="spellEnd"/>
+      <w:r>
+        <w:rPr>
+          <w:rFonts w:ascii="inherit" w:eastAsia="Times New Roman" w:hAnsi="inherit" w:cs="Courier New"/>
+          <w:color w:val="DD1144"/>
+          <w:sz w:val="20"/>
+          <w:szCs w:val="20"/>
+          <w:lang w:eastAsia="de-DE"/>
+        </w:rPr>
+        <w:t>/</w:t>
+      </w:r>
+      <w:proofErr w:type="spellStart"/>
+      <w:r>
+        <w:rPr>
+          <w:rFonts w:ascii="inherit" w:eastAsia="Times New Roman" w:hAnsi="inherit" w:cs="Courier New"/>
+          <w:color w:val="DD1144"/>
+          <w:sz w:val="20"/>
+          <w:szCs w:val="20"/>
+          <w:lang w:eastAsia="de-DE"/>
+        </w:rPr>
+        <w:t>SignUp.vue</w:t>
+      </w:r>
+      <w:proofErr w:type="spellEnd"/>
+      <w:r>
+        <w:rPr>
+          <w:rFonts w:ascii="inherit" w:eastAsia="Times New Roman" w:hAnsi="inherit" w:cs="Courier New"/>
+          <w:color w:val="DD1144"/>
+          <w:sz w:val="20"/>
+          <w:szCs w:val="20"/>
+          <w:lang w:eastAsia="de-DE"/>
+        </w:rPr>
+        <w:t>"</w:t>
+      </w:r>
+      <w:r>
+        <w:rPr>
+          <w:rFonts w:ascii="inherit" w:eastAsia="Times New Roman" w:hAnsi="inherit" w:cs="Courier New"/>
+          <w:color w:val="2F3235"/>
+          <w:sz w:val="20"/>
+          <w:szCs w:val="20"/>
+          <w:lang w:eastAsia="de-DE"/>
+        </w:rPr>
+        <w:t>;</w:t>
+      </w:r>
+    </w:p>
+    <w:p>
+      <w:pPr>
+        <w:shd w:val="clear" w:color="auto" w:fill="FFFFFF"/>
+        <w:spacing w:after="0" w:line="360" w:lineRule="atLeast"/>
+        <w:rPr>
+          <w:rFonts w:ascii="Courier New" w:eastAsia="Times New Roman" w:hAnsi="Courier New" w:cs="Courier New"/>
+          <w:color w:val="AAAAAA"/>
+          <w:sz w:val="18"/>
+          <w:szCs w:val="18"/>
+          <w:lang w:eastAsia="de-DE"/>
+        </w:rPr>
+      </w:pPr>
+      <w:proofErr w:type="spellStart"/>
+      <w:r>
+        <w:rPr>
+          <w:rFonts w:ascii="inherit" w:eastAsia="Times New Roman" w:hAnsi="inherit" w:cs="Courier New"/>
+          <w:b/>
+          <w:bCs/>
+          <w:color w:val="286491"/>
+          <w:sz w:val="20"/>
+          <w:szCs w:val="20"/>
+          <w:lang w:eastAsia="de-DE"/>
+        </w:rPr>
+        <w:t>import</w:t>
+      </w:r>
+      <w:proofErr w:type="spellEnd"/>
+      <w:r>
+        <w:rPr>
+          <w:rFonts w:ascii="inherit" w:eastAsia="Times New Roman" w:hAnsi="inherit" w:cs="Courier New"/>
+          <w:color w:val="2F3235"/>
+          <w:sz w:val="20"/>
+          <w:szCs w:val="20"/>
+          <w:lang w:eastAsia="de-DE"/>
+        </w:rPr>
+        <w:t xml:space="preserve"> Login </w:t>
+      </w:r>
+      <w:proofErr w:type="spellStart"/>
+      <w:r>
+        <w:rPr>
+          <w:rFonts w:ascii="inherit" w:eastAsia="Times New Roman" w:hAnsi="inherit" w:cs="Courier New"/>
+          <w:color w:val="2F3235"/>
+          <w:sz w:val="20"/>
+          <w:szCs w:val="20"/>
+          <w:lang w:eastAsia="de-DE"/>
+        </w:rPr>
+        <w:t>from</w:t>
+      </w:r>
+      <w:proofErr w:type="spellEnd"/>
+      <w:r>
+        <w:rPr>
+          <w:rFonts w:ascii="inherit" w:eastAsia="Times New Roman" w:hAnsi="inherit" w:cs="Courier New"/>
+          <w:color w:val="2F3235"/>
+          <w:sz w:val="20"/>
+          <w:szCs w:val="20"/>
+          <w:lang w:eastAsia="de-DE"/>
+        </w:rPr>
+        <w:t xml:space="preserve"> </w:t>
+      </w:r>
+      <w:r>
+        <w:rPr>
+          <w:rFonts w:ascii="inherit" w:eastAsia="Times New Roman" w:hAnsi="inherit" w:cs="Courier New"/>
+          <w:color w:val="DD1144"/>
+          <w:sz w:val="20"/>
+          <w:szCs w:val="20"/>
+          <w:lang w:eastAsia="de-DE"/>
+        </w:rPr>
+        <w:t>"./</w:t>
+      </w:r>
+      <w:proofErr w:type="spellStart"/>
+      <w:r>
+        <w:rPr>
+          <w:rFonts w:ascii="inherit" w:eastAsia="Times New Roman" w:hAnsi="inherit" w:cs="Courier New"/>
+          <w:color w:val="DD1144"/>
+          <w:sz w:val="20"/>
+          <w:szCs w:val="20"/>
+          <w:lang w:eastAsia="de-DE"/>
+        </w:rPr>
+        <w:t>views</w:t>
+      </w:r>
+      <w:proofErr w:type="spellEnd"/>
+      <w:r>
+        <w:rPr>
+          <w:rFonts w:ascii="inherit" w:eastAsia="Times New Roman" w:hAnsi="inherit" w:cs="Courier New"/>
+          <w:color w:val="DD1144"/>
+          <w:sz w:val="20"/>
+          <w:szCs w:val="20"/>
+          <w:lang w:eastAsia="de-DE"/>
+        </w:rPr>
+        <w:t>/</w:t>
+      </w:r>
+      <w:proofErr w:type="spellStart"/>
+      <w:r>
+        <w:rPr>
+          <w:rFonts w:ascii="inherit" w:eastAsia="Times New Roman" w:hAnsi="inherit" w:cs="Courier New"/>
+          <w:color w:val="DD1144"/>
+          <w:sz w:val="20"/>
+          <w:szCs w:val="20"/>
+          <w:lang w:eastAsia="de-DE"/>
+        </w:rPr>
+        <w:t>Login.vue</w:t>
+      </w:r>
+      <w:proofErr w:type="spellEnd"/>
+      <w:r>
+        <w:rPr>
+          <w:rFonts w:ascii="inherit" w:eastAsia="Times New Roman" w:hAnsi="inherit" w:cs="Courier New"/>
+          <w:color w:val="DD1144"/>
+          <w:sz w:val="20"/>
+          <w:szCs w:val="20"/>
+          <w:lang w:eastAsia="de-DE"/>
+        </w:rPr>
+        <w:t>"</w:t>
+      </w:r>
+      <w:r>
+        <w:rPr>
+          <w:rFonts w:ascii="inherit" w:eastAsia="Times New Roman" w:hAnsi="inherit" w:cs="Courier New"/>
+          <w:color w:val="2F3235"/>
+          <w:sz w:val="20"/>
+          <w:szCs w:val="20"/>
+          <w:lang w:eastAsia="de-DE"/>
+        </w:rPr>
+        <w:t>;</w:t>
+      </w:r>
+    </w:p>
+    <w:p>
+      <w:r>
+        <w:lastRenderedPageBreak/>
+        <w:drawing>
+          <wp:inline distT="0" distB="0" distL="0" distR="0" wp14:anchorId="03695482" wp14:editId="5F0B336D">
+            <wp:extent cx="3801005" cy="1533739"/>
+            <wp:effectExtent l="0" t="0" r="9525" b="9525"/>
+            <wp:docPr id="12" name="Grafik 12"/>
+            <wp:cNvGraphicFramePr>
+              <a:graphicFrameLocks xmlns:a="http://schemas.openxmlformats.org/drawingml/2006/main" noChangeAspect="1"/>
+            </wp:cNvGraphicFramePr>
+            <a:graphic xmlns:a="http://schemas.openxmlformats.org/drawingml/2006/main">
+              <a:graphicData uri="http://schemas.openxmlformats.org/drawingml/2006/picture">
+                <pic:pic xmlns:pic="http://schemas.openxmlformats.org/drawingml/2006/picture">
+                  <pic:nvPicPr>
+                    <pic:cNvPr id="1" name=""/>
+                    <pic:cNvPicPr/>
+                  </pic:nvPicPr>
+                  <pic:blipFill>
+                    <a:blip r:embed="rId16"/>
+                    <a:stretch>
+                      <a:fillRect/>
+                    </a:stretch>
+                  </pic:blipFill>
+                  <pic:spPr>
+                    <a:xfrm>
+                      <a:off x="0" y="0"/>
+                      <a:ext cx="3801005" cy="1533739"/>
+                    </a:xfrm>
+                    <a:prstGeom prst="rect">
+                      <a:avLst/>
+                    </a:prstGeom>
+                  </pic:spPr>
+                </pic:pic>
+              </a:graphicData>
+            </a:graphic>
+          </wp:inline>
+        </w:drawing>
+      </w:r>
+    </w:p>
+    <w:p>
+      <w:pPr>
+        <w:shd w:val="clear" w:color="auto" w:fill="FFFFFF"/>
+        <w:spacing w:after="0" w:line="360" w:lineRule="atLeast"/>
+        <w:rPr>
+          <w:rFonts w:ascii="Courier New" w:eastAsia="Times New Roman" w:hAnsi="Courier New" w:cs="Courier New"/>
+          <w:color w:val="AAAAAA"/>
+          <w:sz w:val="18"/>
+          <w:szCs w:val="18"/>
+          <w:lang w:eastAsia="de-DE"/>
+        </w:rPr>
+      </w:pPr>
+      <w:r>
+        <w:rPr>
+          <w:rFonts w:ascii="inherit" w:eastAsia="Times New Roman" w:hAnsi="inherit" w:cs="Courier New"/>
+          <w:color w:val="777777"/>
+          <w:sz w:val="20"/>
+          <w:szCs w:val="20"/>
+          <w:lang w:eastAsia="de-DE"/>
+        </w:rPr>
+        <w:t>{</w:t>
+      </w:r>
+    </w:p>
+    <w:p>
+      <w:pPr>
+        <w:shd w:val="clear" w:color="auto" w:fill="FFFFFF"/>
+        <w:spacing w:after="0" w:line="360" w:lineRule="atLeast"/>
+        <w:rPr>
+          <w:rFonts w:ascii="Courier New" w:eastAsia="Times New Roman" w:hAnsi="Courier New" w:cs="Courier New"/>
+          <w:color w:val="AAAAAA"/>
+          <w:sz w:val="18"/>
+          <w:szCs w:val="18"/>
+          <w:lang w:eastAsia="de-DE"/>
+        </w:rPr>
+      </w:pPr>
+      <w:proofErr w:type="spellStart"/>
+      <w:r>
+        <w:rPr>
+          <w:rFonts w:ascii="inherit" w:eastAsia="Times New Roman" w:hAnsi="inherit" w:cs="Courier New"/>
+          <w:color w:val="2F3235"/>
+          <w:sz w:val="20"/>
+          <w:szCs w:val="20"/>
+          <w:lang w:eastAsia="de-DE"/>
+        </w:rPr>
+        <w:t>path</w:t>
+      </w:r>
+      <w:proofErr w:type="spellEnd"/>
+      <w:r>
+        <w:rPr>
+          <w:rFonts w:ascii="inherit" w:eastAsia="Times New Roman" w:hAnsi="inherit" w:cs="Courier New"/>
+          <w:color w:val="2F3235"/>
+          <w:sz w:val="20"/>
+          <w:szCs w:val="20"/>
+          <w:lang w:eastAsia="de-DE"/>
+        </w:rPr>
+        <w:t xml:space="preserve">: </w:t>
+      </w:r>
+      <w:r>
+        <w:rPr>
+          <w:rFonts w:ascii="inherit" w:eastAsia="Times New Roman" w:hAnsi="inherit" w:cs="Courier New"/>
+          <w:color w:val="DD1144"/>
+          <w:sz w:val="20"/>
+          <w:szCs w:val="20"/>
+          <w:lang w:eastAsia="de-DE"/>
+        </w:rPr>
+        <w:t>"/</w:t>
+      </w:r>
+      <w:proofErr w:type="spellStart"/>
+      <w:r>
+        <w:rPr>
+          <w:rFonts w:ascii="inherit" w:eastAsia="Times New Roman" w:hAnsi="inherit" w:cs="Courier New"/>
+          <w:color w:val="DD1144"/>
+          <w:sz w:val="20"/>
+          <w:szCs w:val="20"/>
+          <w:lang w:eastAsia="de-DE"/>
+        </w:rPr>
+        <w:t>sign-up</w:t>
+      </w:r>
+      <w:proofErr w:type="spellEnd"/>
+      <w:r>
+        <w:rPr>
+          <w:rFonts w:ascii="inherit" w:eastAsia="Times New Roman" w:hAnsi="inherit" w:cs="Courier New"/>
+          <w:color w:val="DD1144"/>
+          <w:sz w:val="20"/>
+          <w:szCs w:val="20"/>
+          <w:lang w:eastAsia="de-DE"/>
+        </w:rPr>
+        <w:t>"</w:t>
+      </w:r>
+      <w:r>
+        <w:rPr>
+          <w:rFonts w:ascii="inherit" w:eastAsia="Times New Roman" w:hAnsi="inherit" w:cs="Courier New"/>
+          <w:color w:val="2F3235"/>
+          <w:sz w:val="20"/>
+          <w:szCs w:val="20"/>
+          <w:lang w:eastAsia="de-DE"/>
+        </w:rPr>
+        <w:t>,</w:t>
+      </w:r>
+    </w:p>
+    <w:p>
+      <w:pPr>
+        <w:shd w:val="clear" w:color="auto" w:fill="FFFFFF"/>
+        <w:spacing w:after="0" w:line="360" w:lineRule="atLeast"/>
+        <w:rPr>
+          <w:rFonts w:ascii="Courier New" w:eastAsia="Times New Roman" w:hAnsi="Courier New" w:cs="Courier New"/>
+          <w:color w:val="AAAAAA"/>
+          <w:sz w:val="18"/>
+          <w:szCs w:val="18"/>
+          <w:lang w:eastAsia="de-DE"/>
+        </w:rPr>
+      </w:pPr>
+      <w:proofErr w:type="spellStart"/>
+      <w:r>
+        <w:rPr>
+          <w:rFonts w:ascii="inherit" w:eastAsia="Times New Roman" w:hAnsi="inherit" w:cs="Courier New"/>
+          <w:color w:val="2F3235"/>
+          <w:sz w:val="20"/>
+          <w:szCs w:val="20"/>
+          <w:lang w:eastAsia="de-DE"/>
+        </w:rPr>
+        <w:t>name</w:t>
+      </w:r>
+      <w:proofErr w:type="spellEnd"/>
+      <w:r>
+        <w:rPr>
+          <w:rFonts w:ascii="inherit" w:eastAsia="Times New Roman" w:hAnsi="inherit" w:cs="Courier New"/>
+          <w:color w:val="2F3235"/>
+          <w:sz w:val="20"/>
+          <w:szCs w:val="20"/>
+          <w:lang w:eastAsia="de-DE"/>
+        </w:rPr>
+        <w:t xml:space="preserve">: </w:t>
+      </w:r>
+      <w:r>
+        <w:rPr>
+          <w:rFonts w:ascii="inherit" w:eastAsia="Times New Roman" w:hAnsi="inherit" w:cs="Courier New"/>
+          <w:color w:val="DD1144"/>
+          <w:sz w:val="20"/>
+          <w:szCs w:val="20"/>
+          <w:lang w:eastAsia="de-DE"/>
+        </w:rPr>
+        <w:t>"</w:t>
+      </w:r>
+      <w:proofErr w:type="spellStart"/>
+      <w:r>
+        <w:rPr>
+          <w:rFonts w:ascii="inherit" w:eastAsia="Times New Roman" w:hAnsi="inherit" w:cs="Courier New"/>
+          <w:color w:val="DD1144"/>
+          <w:sz w:val="20"/>
+          <w:szCs w:val="20"/>
+          <w:lang w:eastAsia="de-DE"/>
+        </w:rPr>
+        <w:t>sign-up</w:t>
+      </w:r>
+      <w:proofErr w:type="spellEnd"/>
+      <w:r>
+        <w:rPr>
+          <w:rFonts w:ascii="inherit" w:eastAsia="Times New Roman" w:hAnsi="inherit" w:cs="Courier New"/>
+          <w:color w:val="DD1144"/>
+          <w:sz w:val="20"/>
+          <w:szCs w:val="20"/>
+          <w:lang w:eastAsia="de-DE"/>
+        </w:rPr>
+        <w:t>"</w:t>
+      </w:r>
+      <w:r>
+        <w:rPr>
+          <w:rFonts w:ascii="inherit" w:eastAsia="Times New Roman" w:hAnsi="inherit" w:cs="Courier New"/>
+          <w:color w:val="2F3235"/>
+          <w:sz w:val="20"/>
+          <w:szCs w:val="20"/>
+          <w:lang w:eastAsia="de-DE"/>
+        </w:rPr>
+        <w:t>,</w:t>
+      </w:r>
+    </w:p>
+    <w:p>
+      <w:pPr>
+        <w:shd w:val="clear" w:color="auto" w:fill="FFFFFF"/>
+        <w:spacing w:after="0" w:line="360" w:lineRule="atLeast"/>
+        <w:rPr>
+          <w:rFonts w:ascii="Courier New" w:eastAsia="Times New Roman" w:hAnsi="Courier New" w:cs="Courier New"/>
+          <w:color w:val="AAAAAA"/>
+          <w:sz w:val="18"/>
+          <w:szCs w:val="18"/>
+          <w:lang w:eastAsia="de-DE"/>
+        </w:rPr>
+      </w:pPr>
+      <w:proofErr w:type="spellStart"/>
+      <w:r>
+        <w:rPr>
+          <w:rFonts w:ascii="inherit" w:eastAsia="Times New Roman" w:hAnsi="inherit" w:cs="Courier New"/>
+          <w:color w:val="2F3235"/>
+          <w:sz w:val="20"/>
+          <w:szCs w:val="20"/>
+          <w:lang w:eastAsia="de-DE"/>
+        </w:rPr>
+        <w:t>component</w:t>
+      </w:r>
+      <w:proofErr w:type="spellEnd"/>
+      <w:r>
+        <w:rPr>
+          <w:rFonts w:ascii="inherit" w:eastAsia="Times New Roman" w:hAnsi="inherit" w:cs="Courier New"/>
+          <w:color w:val="2F3235"/>
+          <w:sz w:val="20"/>
+          <w:szCs w:val="20"/>
+          <w:lang w:eastAsia="de-DE"/>
+        </w:rPr>
+        <w:t xml:space="preserve">: </w:t>
+      </w:r>
+      <w:proofErr w:type="spellStart"/>
+      <w:r>
+        <w:rPr>
+          <w:rFonts w:ascii="inherit" w:eastAsia="Times New Roman" w:hAnsi="inherit" w:cs="Courier New"/>
+          <w:color w:val="2F3235"/>
+          <w:sz w:val="20"/>
+          <w:szCs w:val="20"/>
+          <w:lang w:eastAsia="de-DE"/>
+        </w:rPr>
+        <w:t>SignUp</w:t>
+      </w:r>
+      <w:proofErr w:type="spellEnd"/>
+    </w:p>
+    <w:p>
+      <w:pPr>
+        <w:shd w:val="clear" w:color="auto" w:fill="FFFFFF"/>
+        <w:spacing w:after="0" w:line="360" w:lineRule="atLeast"/>
+        <w:rPr>
+          <w:rFonts w:ascii="Courier New" w:eastAsia="Times New Roman" w:hAnsi="Courier New" w:cs="Courier New"/>
+          <w:color w:val="AAAAAA"/>
+          <w:sz w:val="18"/>
+          <w:szCs w:val="18"/>
+          <w:lang w:eastAsia="de-DE"/>
+        </w:rPr>
+      </w:pPr>
+      <w:r>
+        <w:rPr>
+          <w:rFonts w:ascii="inherit" w:eastAsia="Times New Roman" w:hAnsi="inherit" w:cs="Courier New"/>
+          <w:color w:val="777777"/>
+          <w:sz w:val="20"/>
+          <w:szCs w:val="20"/>
+          <w:lang w:eastAsia="de-DE"/>
+        </w:rPr>
+        <w:t>}</w:t>
+      </w:r>
+      <w:r>
+        <w:rPr>
+          <w:rFonts w:ascii="inherit" w:eastAsia="Times New Roman" w:hAnsi="inherit" w:cs="Courier New"/>
+          <w:color w:val="2F3235"/>
+          <w:sz w:val="20"/>
+          <w:szCs w:val="20"/>
+          <w:lang w:eastAsia="de-DE"/>
+        </w:rPr>
+        <w:t>,</w:t>
+      </w:r>
+    </w:p>
+    <w:p>
+      <w:pPr>
+        <w:shd w:val="clear" w:color="auto" w:fill="FFFFFF"/>
+        <w:spacing w:after="0" w:line="360" w:lineRule="atLeast"/>
+        <w:rPr>
+          <w:rFonts w:ascii="Courier New" w:eastAsia="Times New Roman" w:hAnsi="Courier New" w:cs="Courier New"/>
+          <w:color w:val="AAAAAA"/>
+          <w:sz w:val="18"/>
+          <w:szCs w:val="18"/>
+          <w:lang w:eastAsia="de-DE"/>
+        </w:rPr>
+      </w:pPr>
+      <w:r>
+        <w:rPr>
+          <w:rFonts w:ascii="inherit" w:eastAsia="Times New Roman" w:hAnsi="inherit" w:cs="Courier New"/>
+          <w:color w:val="777777"/>
+          <w:sz w:val="20"/>
+          <w:szCs w:val="20"/>
+          <w:lang w:eastAsia="de-DE"/>
+        </w:rPr>
+        <w:t>{</w:t>
+      </w:r>
+    </w:p>
+    <w:p>
+      <w:pPr>
+        <w:shd w:val="clear" w:color="auto" w:fill="FFFFFF"/>
+        <w:spacing w:after="0" w:line="360" w:lineRule="atLeast"/>
+        <w:rPr>
+          <w:rFonts w:ascii="Courier New" w:eastAsia="Times New Roman" w:hAnsi="Courier New" w:cs="Courier New"/>
+          <w:color w:val="AAAAAA"/>
+          <w:sz w:val="18"/>
+          <w:szCs w:val="18"/>
+          <w:lang w:eastAsia="de-DE"/>
+        </w:rPr>
+      </w:pPr>
+      <w:proofErr w:type="spellStart"/>
+      <w:r>
+        <w:rPr>
+          <w:rFonts w:ascii="inherit" w:eastAsia="Times New Roman" w:hAnsi="inherit" w:cs="Courier New"/>
+          <w:color w:val="2F3235"/>
+          <w:sz w:val="20"/>
+          <w:szCs w:val="20"/>
+          <w:lang w:eastAsia="de-DE"/>
+        </w:rPr>
+        <w:t>path</w:t>
+      </w:r>
+      <w:proofErr w:type="spellEnd"/>
+      <w:r>
+        <w:rPr>
+          <w:rFonts w:ascii="inherit" w:eastAsia="Times New Roman" w:hAnsi="inherit" w:cs="Courier New"/>
+          <w:color w:val="2F3235"/>
+          <w:sz w:val="20"/>
+          <w:szCs w:val="20"/>
+          <w:lang w:eastAsia="de-DE"/>
+        </w:rPr>
+        <w:t xml:space="preserve">: </w:t>
+      </w:r>
+      <w:r>
+        <w:rPr>
+          <w:rFonts w:ascii="inherit" w:eastAsia="Times New Roman" w:hAnsi="inherit" w:cs="Courier New"/>
+          <w:color w:val="DD1144"/>
+          <w:sz w:val="20"/>
+          <w:szCs w:val="20"/>
+          <w:lang w:eastAsia="de-DE"/>
+        </w:rPr>
+        <w:t>"/</w:t>
+      </w:r>
+      <w:proofErr w:type="spellStart"/>
+      <w:r>
+        <w:rPr>
+          <w:rFonts w:ascii="inherit" w:eastAsia="Times New Roman" w:hAnsi="inherit" w:cs="Courier New"/>
+          <w:color w:val="DD1144"/>
+          <w:sz w:val="20"/>
+          <w:szCs w:val="20"/>
+          <w:lang w:eastAsia="de-DE"/>
+        </w:rPr>
+        <w:t>login</w:t>
+      </w:r>
+      <w:proofErr w:type="spellEnd"/>
+      <w:r>
+        <w:rPr>
+          <w:rFonts w:ascii="inherit" w:eastAsia="Times New Roman" w:hAnsi="inherit" w:cs="Courier New"/>
+          <w:color w:val="DD1144"/>
+          <w:sz w:val="20"/>
+          <w:szCs w:val="20"/>
+          <w:lang w:eastAsia="de-DE"/>
+        </w:rPr>
+        <w:t>"</w:t>
+      </w:r>
+      <w:r>
+        <w:rPr>
+          <w:rFonts w:ascii="inherit" w:eastAsia="Times New Roman" w:hAnsi="inherit" w:cs="Courier New"/>
+          <w:color w:val="2F3235"/>
+          <w:sz w:val="20"/>
+          <w:szCs w:val="20"/>
+          <w:lang w:eastAsia="de-DE"/>
+        </w:rPr>
+        <w:t>,</w:t>
+      </w:r>
+    </w:p>
+    <w:p>
+      <w:pPr>
+        <w:shd w:val="clear" w:color="auto" w:fill="FFFCD3"/>
+        <w:spacing w:after="0" w:line="360" w:lineRule="atLeast"/>
+        <w:rPr>
+          <w:rFonts w:ascii="Courier New" w:eastAsia="Times New Roman" w:hAnsi="Courier New" w:cs="Courier New"/>
+          <w:color w:val="444444"/>
+          <w:sz w:val="18"/>
+          <w:szCs w:val="18"/>
+          <w:lang w:eastAsia="de-DE"/>
+        </w:rPr>
+      </w:pPr>
+      <w:proofErr w:type="spellStart"/>
+      <w:r>
+        <w:rPr>
+          <w:rFonts w:ascii="inherit" w:eastAsia="Times New Roman" w:hAnsi="inherit" w:cs="Courier New"/>
+          <w:color w:val="2F3235"/>
+          <w:sz w:val="20"/>
+          <w:szCs w:val="20"/>
+          <w:lang w:eastAsia="de-DE"/>
+        </w:rPr>
+        <w:t>name</w:t>
+      </w:r>
+      <w:proofErr w:type="spellEnd"/>
+      <w:r>
+        <w:rPr>
+          <w:rFonts w:ascii="inherit" w:eastAsia="Times New Roman" w:hAnsi="inherit" w:cs="Courier New"/>
+          <w:color w:val="2F3235"/>
+          <w:sz w:val="20"/>
+          <w:szCs w:val="20"/>
+          <w:lang w:eastAsia="de-DE"/>
+        </w:rPr>
+        <w:t xml:space="preserve">: </w:t>
+      </w:r>
+      <w:r>
+        <w:rPr>
+          <w:rFonts w:ascii="inherit" w:eastAsia="Times New Roman" w:hAnsi="inherit" w:cs="Courier New"/>
+          <w:color w:val="DD1144"/>
+          <w:sz w:val="20"/>
+          <w:szCs w:val="20"/>
+          <w:lang w:eastAsia="de-DE"/>
+        </w:rPr>
+        <w:t>"</w:t>
+      </w:r>
+      <w:proofErr w:type="spellStart"/>
+      <w:r>
+        <w:rPr>
+          <w:rFonts w:ascii="inherit" w:eastAsia="Times New Roman" w:hAnsi="inherit" w:cs="Courier New"/>
+          <w:color w:val="DD1144"/>
+          <w:sz w:val="20"/>
+          <w:szCs w:val="20"/>
+          <w:lang w:eastAsia="de-DE"/>
+        </w:rPr>
+        <w:t>login</w:t>
+      </w:r>
+      <w:proofErr w:type="spellEnd"/>
+      <w:r>
+        <w:rPr>
+          <w:rFonts w:ascii="inherit" w:eastAsia="Times New Roman" w:hAnsi="inherit" w:cs="Courier New"/>
+          <w:color w:val="DD1144"/>
+          <w:sz w:val="20"/>
+          <w:szCs w:val="20"/>
+          <w:lang w:eastAsia="de-DE"/>
+        </w:rPr>
+        <w:t>"</w:t>
+      </w:r>
+      <w:r>
+        <w:rPr>
+          <w:rFonts w:ascii="inherit" w:eastAsia="Times New Roman" w:hAnsi="inherit" w:cs="Courier New"/>
+          <w:color w:val="2F3235"/>
+          <w:sz w:val="20"/>
+          <w:szCs w:val="20"/>
+          <w:lang w:eastAsia="de-DE"/>
+        </w:rPr>
+        <w:t>,</w:t>
+      </w:r>
+    </w:p>
+    <w:p>
+      <w:pPr>
+        <w:shd w:val="clear" w:color="auto" w:fill="FFFFFF"/>
+        <w:spacing w:after="0" w:line="360" w:lineRule="atLeast"/>
+        <w:rPr>
+          <w:rFonts w:ascii="Courier New" w:eastAsia="Times New Roman" w:hAnsi="Courier New" w:cs="Courier New"/>
+          <w:color w:val="AAAAAA"/>
+          <w:sz w:val="18"/>
+          <w:szCs w:val="18"/>
+          <w:lang w:eastAsia="de-DE"/>
+        </w:rPr>
+      </w:pPr>
+      <w:proofErr w:type="spellStart"/>
+      <w:r>
+        <w:rPr>
+          <w:rFonts w:ascii="inherit" w:eastAsia="Times New Roman" w:hAnsi="inherit" w:cs="Courier New"/>
+          <w:color w:val="2F3235"/>
+          <w:sz w:val="20"/>
+          <w:szCs w:val="20"/>
+          <w:lang w:eastAsia="de-DE"/>
+        </w:rPr>
+        <w:t>component</w:t>
+      </w:r>
+      <w:proofErr w:type="spellEnd"/>
+      <w:r>
+        <w:rPr>
+          <w:rFonts w:ascii="inherit" w:eastAsia="Times New Roman" w:hAnsi="inherit" w:cs="Courier New"/>
+          <w:color w:val="2F3235"/>
+          <w:sz w:val="20"/>
+          <w:szCs w:val="20"/>
+          <w:lang w:eastAsia="de-DE"/>
+        </w:rPr>
+        <w:t>: Login</w:t>
+      </w:r>
+    </w:p>
+    <w:p>
+      <w:pPr>
+        <w:shd w:val="clear" w:color="auto" w:fill="FFFFFF"/>
+        <w:spacing w:after="0" w:line="360" w:lineRule="atLeast"/>
+        <w:rPr>
+          <w:rFonts w:ascii="Courier New" w:eastAsia="Times New Roman" w:hAnsi="Courier New" w:cs="Courier New"/>
+          <w:color w:val="AAAAAA"/>
+          <w:sz w:val="18"/>
+          <w:szCs w:val="18"/>
+          <w:lang w:eastAsia="de-DE"/>
+        </w:rPr>
+      </w:pPr>
+      <w:r>
+        <w:rPr>
+          <w:rFonts w:ascii="inherit" w:eastAsia="Times New Roman" w:hAnsi="inherit" w:cs="Courier New"/>
+          <w:color w:val="777777"/>
+          <w:sz w:val="20"/>
+          <w:szCs w:val="20"/>
+          <w:lang w:eastAsia="de-DE"/>
+        </w:rPr>
+        <w:t>}</w:t>
+      </w:r>
+      <w:r>
+        <w:rPr>
+          <w:rFonts w:ascii="inherit" w:eastAsia="Times New Roman" w:hAnsi="inherit" w:cs="Courier New"/>
+          <w:color w:val="2F3235"/>
+          <w:sz w:val="20"/>
+          <w:szCs w:val="20"/>
+          <w:lang w:eastAsia="de-DE"/>
+        </w:rPr>
+        <w:t>,</w:t>
+      </w:r>
+    </w:p>
+    <w:p/>
+    <w:p>
+      <w:r>
+        <w:drawing>
+          <wp:inline distT="0" distB="0" distL="0" distR="0" wp14:anchorId="787F4CF3" wp14:editId="192BB90E">
+            <wp:extent cx="3105583" cy="2305372"/>
+            <wp:effectExtent l="0" t="0" r="0" b="0"/>
+            <wp:docPr id="13" name="Grafik 13"/>
+            <wp:cNvGraphicFramePr>
+              <a:graphicFrameLocks xmlns:a="http://schemas.openxmlformats.org/drawingml/2006/main" noChangeAspect="1"/>
+            </wp:cNvGraphicFramePr>
+            <a:graphic xmlns:a="http://schemas.openxmlformats.org/drawingml/2006/main">
+              <a:graphicData uri="http://schemas.openxmlformats.org/drawingml/2006/picture">
+                <pic:pic xmlns:pic="http://schemas.openxmlformats.org/drawingml/2006/picture">
+                  <pic:nvPicPr>
+                    <pic:cNvPr id="1" name=""/>
+                    <pic:cNvPicPr/>
+                  </pic:nvPicPr>
+                  <pic:blipFill>
+                    <a:blip r:embed="rId17"/>
+                    <a:stretch>
+                      <a:fillRect/>
+                    </a:stretch>
+                  </pic:blipFill>
+                  <pic:spPr>
+                    <a:xfrm>
+                      <a:off x="0" y="0"/>
+                      <a:ext cx="3105583" cy="2305372"/>
+                    </a:xfrm>
+                    <a:prstGeom prst="rect">
+                      <a:avLst/>
+                    </a:prstGeom>
+                  </pic:spPr>
+                </pic:pic>
+              </a:graphicData>
+            </a:graphic>
+          </wp:inline>
+        </w:drawing>
+      </w:r>
+    </w:p>
+    <w:p/>
+    <w:p>
+      <w:pPr>
+        <w:pStyle w:val="berschrift2"/>
+        <w:shd w:val="clear" w:color="auto" w:fill="FFFFFF"/>
+        <w:rPr>
+          <w:rFonts w:ascii="var(--specialfont)" w:hAnsi="var(--specialfont)"/>
+          <w:sz w:val="45"/>
+          <w:szCs w:val="45"/>
+        </w:rPr>
+      </w:pPr>
+      <w:proofErr w:type="spellStart"/>
+      <w:r>
+        <w:rPr>
+          <w:rFonts w:ascii="var(--specialfont)" w:hAnsi="var(--specialfont)"/>
+          <w:sz w:val="45"/>
+          <w:szCs w:val="45"/>
+        </w:rPr>
+        <w:t>Vuex</w:t>
+      </w:r>
+      <w:proofErr w:type="spellEnd"/>
+      <w:r>
+        <w:rPr>
+          <w:rFonts w:ascii="var(--specialfont)" w:hAnsi="var(--specialfont)"/>
+          <w:sz w:val="45"/>
+          <w:szCs w:val="45"/>
+        </w:rPr>
+        <w:t xml:space="preserve"> einrichten</w:t>
+      </w:r>
+    </w:p>
+    <w:p/>
+    <w:p>
+      <w:r>
+        <w:t>C:\Temp\VueNew\LoginWithVuex\loginwithvuex\src\store\index.js</w:t>
+      </w:r>
+    </w:p>
+    <w:p>
+      <w:r>
+        <w:t>Siehe Anleitung</w:t>
+      </w:r>
+    </w:p>
+    <w:p/>
+    <w:p>
+      <w:r>
+        <w:t>C:\Temp\VueNew\LoginWithVuex\loginwithvuex\src\main.js</w:t>
+      </w:r>
+    </w:p>
+    <w:p>
+      <w:r>
+        <w:lastRenderedPageBreak/>
+        <w:t>Siehe Anleitung</w:t>
+      </w:r>
+    </w:p>
+    <w:p>
+      <w:r>
+        <w:t xml:space="preserve">Weiter mit </w:t>
+      </w:r>
+    </w:p>
+    <w:p>
+      <w:pPr>
+        <w:pStyle w:val="berschrift2"/>
+        <w:shd w:val="clear" w:color="auto" w:fill="FFFFFF"/>
+        <w:rPr>
+          <w:rFonts w:ascii="var(--specialfont)" w:hAnsi="var(--specialfont)"/>
+          <w:sz w:val="45"/>
+          <w:szCs w:val="45"/>
+        </w:rPr>
+      </w:pPr>
+      <w:r>
+        <w:rPr>
+          <w:rFonts w:ascii="var(--specialfont)" w:hAnsi="var(--specialfont)"/>
+          <w:sz w:val="45"/>
+          <w:szCs w:val="45"/>
+        </w:rPr>
+        <w:t>Services für Registrierung und Login</w:t>
+      </w:r>
+    </w:p>
     <w:p>
       <w:bookmarkStart w:id="0" w:name="_GoBack"/>
       <w:bookmarkEnd w:id="0"/>
@@ -867,6 +2056,26 @@
     <w:name w:val="Normal"/>
     <w:qFormat/>
   </w:style>
+  <w:style w:type="paragraph" w:styleId="berschrift2">
+    <w:name w:val="heading 2"/>
+    <w:basedOn w:val="Standard"/>
+    <w:link w:val="berschrift2Zchn"/>
+    <w:uiPriority w:val="9"/>
+    <w:qFormat/>
+    <w:rsid w:val="006637AF"/>
+    <w:pPr>
+      <w:spacing w:before="100" w:beforeAutospacing="1" w:after="100" w:afterAutospacing="1" w:line="240" w:lineRule="auto"/>
+      <w:outlineLvl w:val="1"/>
+    </w:pPr>
+    <w:rPr>
+      <w:rFonts w:ascii="Times New Roman" w:eastAsia="Times New Roman" w:hAnsi="Times New Roman" w:cs="Times New Roman"/>
+      <w:b/>
+      <w:bCs/>
+      <w:sz w:val="36"/>
+      <w:szCs w:val="36"/>
+      <w:lang w:eastAsia="de-DE"/>
+    </w:rPr>
+  </w:style>
   <w:style w:type="character" w:default="1" w:styleId="Absatz-Standardschriftart">
     <w:name w:val="Default Paragraph Font"/>
     <w:uiPriority w:val="1"/>
@@ -927,6 +2136,41 @@
     <w:rPr>
       <w:color w:val="605E5C"/>
       <w:shd w:val="clear" w:color="auto" w:fill="E1DFDD"/>
+    </w:rPr>
+  </w:style>
+  <w:style w:type="character" w:customStyle="1" w:styleId="enlighter-s0">
+    <w:name w:val="enlighter-s0"/>
+    <w:basedOn w:val="Absatz-Standardschriftart"/>
+    <w:rsid w:val="00BA6EAD"/>
+  </w:style>
+  <w:style w:type="character" w:customStyle="1" w:styleId="enlighter-text">
+    <w:name w:val="enlighter-text"/>
+    <w:basedOn w:val="Absatz-Standardschriftart"/>
+    <w:rsid w:val="00BA6EAD"/>
+  </w:style>
+  <w:style w:type="character" w:customStyle="1" w:styleId="enlighter-k0">
+    <w:name w:val="enlighter-k0"/>
+    <w:basedOn w:val="Absatz-Standardschriftart"/>
+    <w:rsid w:val="00BA6EAD"/>
+  </w:style>
+  <w:style w:type="character" w:customStyle="1" w:styleId="enlighter-g1">
+    <w:name w:val="enlighter-g1"/>
+    <w:basedOn w:val="Absatz-Standardschriftart"/>
+    <w:rsid w:val="00C03AAD"/>
+  </w:style>
+  <w:style w:type="character" w:customStyle="1" w:styleId="berschrift2Zchn">
+    <w:name w:val="Überschrift 2 Zchn"/>
+    <w:basedOn w:val="Absatz-Standardschriftart"/>
+    <w:link w:val="berschrift2"/>
+    <w:uiPriority w:val="9"/>
+    <w:rsid w:val="006637AF"/>
+    <w:rPr>
+      <w:rFonts w:ascii="Times New Roman" w:eastAsia="Times New Roman" w:hAnsi="Times New Roman" w:cs="Times New Roman"/>
+      <w:b/>
+      <w:bCs/>
+      <w:sz w:val="36"/>
+      <w:szCs w:val="36"/>
+      <w:lang w:eastAsia="de-DE"/>
     </w:rPr>
   </w:style>
 </w:styles>

</xml_diff>

<commit_message>
LoginWithVuex first valid login
</commit_message>
<xml_diff>
--- a/LoginWithVuex/Umsetzung.docx
+++ b/LoginWithVuex/Umsetzung.docx
@@ -20,7 +20,27 @@
             <w:szCs w:val="18"/>
             <w:highlight w:val="green"/>
           </w:rPr>
-          <w:t>https://webdeasy.de/login-system-mit-nodejs-vue-js-vuex-part-2-2/</w:t>
+          <w:t>https://webdeasy.de/login-system-mit-nodejs-</w:t>
+        </w:r>
+        <w:r>
+          <w:rPr>
+            <w:rStyle w:val="Hyperlink"/>
+            <w:rFonts w:ascii="Verdana" w:hAnsi="Verdana"/>
+            <w:sz w:val="18"/>
+            <w:szCs w:val="18"/>
+            <w:highlight w:val="green"/>
+          </w:rPr>
+          <w:t>v</w:t>
+        </w:r>
+        <w:r>
+          <w:rPr>
+            <w:rStyle w:val="Hyperlink"/>
+            <w:rFonts w:ascii="Verdana" w:hAnsi="Verdana"/>
+            <w:sz w:val="18"/>
+            <w:szCs w:val="18"/>
+            <w:highlight w:val="green"/>
+          </w:rPr>
+          <w:t>ue-js-vuex-part-2-2/</w:t>
         </w:r>
       </w:hyperlink>
     </w:p>
@@ -1670,8 +1690,6 @@
       <w:r>
         <w:t xml:space="preserve">Weiter mit </w:t>
       </w:r>
-      <w:bookmarkStart w:id="0" w:name="_GoBack"/>
-      <w:bookmarkEnd w:id="0"/>
     </w:p>
     <w:p>
       <w:pPr>
@@ -1693,6 +1711,40 @@
       </w:r>
     </w:p>
     <w:p/>
+    <w:p>
+      <w:r>
+        <w:t>Erste gültige Anmeldung</w:t>
+      </w:r>
+    </w:p>
+    <w:p/>
+    <w:p>
+      <w:r>
+        <w:t>Weiter mit</w:t>
+      </w:r>
+    </w:p>
+    <w:p>
+      <w:pPr>
+        <w:pStyle w:val="berschrift2"/>
+        <w:shd w:val="clear" w:color="auto" w:fill="FFFFFF"/>
+        <w:rPr>
+          <w:rFonts w:ascii="var(--specialfont)" w:hAnsi="var(--specialfont)"/>
+          <w:sz w:val="45"/>
+          <w:szCs w:val="45"/>
+        </w:rPr>
+      </w:pPr>
+      <w:r>
+        <w:rPr>
+          <w:rFonts w:ascii="var(--specialfont)" w:hAnsi="var(--specialfont)"/>
+          <w:sz w:val="45"/>
+          <w:szCs w:val="45"/>
+        </w:rPr>
+        <w:t>9. Routen schützen</w:t>
+      </w:r>
+    </w:p>
+    <w:p>
+      <w:bookmarkStart w:id="0" w:name="_GoBack"/>
+      <w:bookmarkEnd w:id="0"/>
+    </w:p>
     <w:sectPr>
       <w:pgSz w:w="11906" w:h="16838"/>
       <w:pgMar w:top="1417" w:right="1417" w:bottom="1134" w:left="1417" w:header="708" w:footer="708" w:gutter="0"/>

</xml_diff>